<commit_message>
Add some comments about CMU CLK calculate
</commit_message>
<xml_diff>
--- a/GTM_related.docx
+++ b/GTM_related.docx
@@ -2300,6 +2300,236 @@
           </wp:inline>
         </w:drawing>
       </w:r>
+    </w:p>
+    <w:p>
+      <w:r>
+        <w:br w:type="page"/>
+      </w:r>
+    </w:p>
+    <w:p>
+      <w:r>
+        <w:rPr>
+          <w:rFonts w:hint="eastAsia"/>
+        </w:rPr>
+        <w:lastRenderedPageBreak/>
+        <w:t>ATOM</w:t>
+      </w:r>
+      <w:r>
+        <w:rPr>
+          <w:rFonts w:hint="eastAsia"/>
+        </w:rPr>
+        <w:t>时钟</w:t>
+      </w:r>
+      <w:r>
+        <w:rPr>
+          <w:rFonts w:hint="eastAsia"/>
+        </w:rPr>
+        <w:t xml:space="preserve"> in</w:t>
+      </w:r>
+      <w:r>
+        <w:t xml:space="preserve"> </w:t>
+      </w:r>
+      <w:r>
+        <w:rPr>
+          <w:rFonts w:hint="eastAsia"/>
+        </w:rPr>
+        <w:t>21H2</w:t>
+      </w:r>
+    </w:p>
+    <w:p/>
+    <w:p>
+      <w:r>
+        <w:rPr>
+          <w:rFonts w:hint="eastAsia"/>
+          <w:noProof/>
+        </w:rPr>
+        <w:drawing>
+          <wp:inline distT="0" distB="0" distL="0" distR="0" wp14:anchorId="02FF8C3A" wp14:editId="6D40214F">
+            <wp:extent cx="5943600" cy="3056890"/>
+            <wp:effectExtent l="0" t="0" r="0" b="0"/>
+            <wp:docPr id="18" name="Picture 18" descr="Graphical user interface, text&#10;&#10;Description automatically generated"/>
+            <wp:cNvGraphicFramePr>
+              <a:graphicFrameLocks xmlns:a="http://schemas.openxmlformats.org/drawingml/2006/main" noChangeAspect="1"/>
+            </wp:cNvGraphicFramePr>
+            <a:graphic xmlns:a="http://schemas.openxmlformats.org/drawingml/2006/main">
+              <a:graphicData uri="http://schemas.openxmlformats.org/drawingml/2006/picture">
+                <pic:pic xmlns:pic="http://schemas.openxmlformats.org/drawingml/2006/picture">
+                  <pic:nvPicPr>
+                    <pic:cNvPr id="18" name="Picture 18" descr="Graphical user interface, text&#10;&#10;Description automatically generated"/>
+                    <pic:cNvPicPr/>
+                  </pic:nvPicPr>
+                  <pic:blipFill>
+                    <a:blip r:embed="rId21" cstate="print">
+                      <a:extLst>
+                        <a:ext uri="{28A0092B-C50C-407E-A947-70E740481C1C}">
+                          <a14:useLocalDpi xmlns:a14="http://schemas.microsoft.com/office/drawing/2010/main" val="0"/>
+                        </a:ext>
+                      </a:extLst>
+                    </a:blip>
+                    <a:stretch>
+                      <a:fillRect/>
+                    </a:stretch>
+                  </pic:blipFill>
+                  <pic:spPr>
+                    <a:xfrm>
+                      <a:off x="0" y="0"/>
+                      <a:ext cx="5943600" cy="3056890"/>
+                    </a:xfrm>
+                    <a:prstGeom prst="rect">
+                      <a:avLst/>
+                    </a:prstGeom>
+                  </pic:spPr>
+                </pic:pic>
+              </a:graphicData>
+            </a:graphic>
+          </wp:inline>
+        </w:drawing>
+      </w:r>
+    </w:p>
+    <w:p/>
+    <w:p>
+      <w:r>
+        <w:rPr>
+          <w:rFonts w:hint="eastAsia"/>
+          <w:noProof/>
+        </w:rPr>
+        <w:drawing>
+          <wp:inline distT="0" distB="0" distL="0" distR="0" wp14:anchorId="7EE13E11" wp14:editId="5EF80343">
+            <wp:extent cx="5943600" cy="2992755"/>
+            <wp:effectExtent l="0" t="0" r="0" b="0"/>
+            <wp:docPr id="19" name="Picture 19" descr="Graphical user interface, text, application, email&#10;&#10;Description automatically generated"/>
+            <wp:cNvGraphicFramePr>
+              <a:graphicFrameLocks xmlns:a="http://schemas.openxmlformats.org/drawingml/2006/main" noChangeAspect="1"/>
+            </wp:cNvGraphicFramePr>
+            <a:graphic xmlns:a="http://schemas.openxmlformats.org/drawingml/2006/main">
+              <a:graphicData uri="http://schemas.openxmlformats.org/drawingml/2006/picture">
+                <pic:pic xmlns:pic="http://schemas.openxmlformats.org/drawingml/2006/picture">
+                  <pic:nvPicPr>
+                    <pic:cNvPr id="19" name="Picture 19" descr="Graphical user interface, text, application, email&#10;&#10;Description automatically generated"/>
+                    <pic:cNvPicPr/>
+                  </pic:nvPicPr>
+                  <pic:blipFill>
+                    <a:blip r:embed="rId22" cstate="print">
+                      <a:extLst>
+                        <a:ext uri="{28A0092B-C50C-407E-A947-70E740481C1C}">
+                          <a14:useLocalDpi xmlns:a14="http://schemas.microsoft.com/office/drawing/2010/main" val="0"/>
+                        </a:ext>
+                      </a:extLst>
+                    </a:blip>
+                    <a:stretch>
+                      <a:fillRect/>
+                    </a:stretch>
+                  </pic:blipFill>
+                  <pic:spPr>
+                    <a:xfrm>
+                      <a:off x="0" y="0"/>
+                      <a:ext cx="5943600" cy="2992755"/>
+                    </a:xfrm>
+                    <a:prstGeom prst="rect">
+                      <a:avLst/>
+                    </a:prstGeom>
+                  </pic:spPr>
+                </pic:pic>
+              </a:graphicData>
+            </a:graphic>
+          </wp:inline>
+        </w:drawing>
+      </w:r>
+    </w:p>
+    <w:p/>
+    <w:p>
+      <w:r>
+        <w:rPr>
+          <w:noProof/>
+        </w:rPr>
+        <w:lastRenderedPageBreak/>
+        <w:drawing>
+          <wp:inline distT="0" distB="0" distL="0" distR="0" wp14:anchorId="32B1EF96" wp14:editId="37125771">
+            <wp:extent cx="5943600" cy="1762760"/>
+            <wp:effectExtent l="0" t="0" r="0" b="8890"/>
+            <wp:docPr id="20" name="Picture 20"/>
+            <wp:cNvGraphicFramePr>
+              <a:graphicFrameLocks xmlns:a="http://schemas.openxmlformats.org/drawingml/2006/main" noChangeAspect="1"/>
+            </wp:cNvGraphicFramePr>
+            <a:graphic xmlns:a="http://schemas.openxmlformats.org/drawingml/2006/main">
+              <a:graphicData uri="http://schemas.openxmlformats.org/drawingml/2006/picture">
+                <pic:pic xmlns:pic="http://schemas.openxmlformats.org/drawingml/2006/picture">
+                  <pic:nvPicPr>
+                    <pic:cNvPr id="1" name=""/>
+                    <pic:cNvPicPr/>
+                  </pic:nvPicPr>
+                  <pic:blipFill>
+                    <a:blip r:embed="rId23"/>
+                    <a:stretch>
+                      <a:fillRect/>
+                    </a:stretch>
+                  </pic:blipFill>
+                  <pic:spPr>
+                    <a:xfrm>
+                      <a:off x="0" y="0"/>
+                      <a:ext cx="5943600" cy="1762760"/>
+                    </a:xfrm>
+                    <a:prstGeom prst="rect">
+                      <a:avLst/>
+                    </a:prstGeom>
+                  </pic:spPr>
+                </pic:pic>
+              </a:graphicData>
+            </a:graphic>
+          </wp:inline>
+        </w:drawing>
+      </w:r>
+    </w:p>
+    <w:p>
+      <w:r>
+        <w:rPr>
+          <w:noProof/>
+        </w:rPr>
+        <w:drawing>
+          <wp:inline distT="0" distB="0" distL="0" distR="0" wp14:anchorId="1BC86A67" wp14:editId="2B99B7FC">
+            <wp:extent cx="5943600" cy="1843405"/>
+            <wp:effectExtent l="0" t="0" r="0" b="4445"/>
+            <wp:docPr id="21" name="Picture 21"/>
+            <wp:cNvGraphicFramePr>
+              <a:graphicFrameLocks xmlns:a="http://schemas.openxmlformats.org/drawingml/2006/main" noChangeAspect="1"/>
+            </wp:cNvGraphicFramePr>
+            <a:graphic xmlns:a="http://schemas.openxmlformats.org/drawingml/2006/main">
+              <a:graphicData uri="http://schemas.openxmlformats.org/drawingml/2006/picture">
+                <pic:pic xmlns:pic="http://schemas.openxmlformats.org/drawingml/2006/picture">
+                  <pic:nvPicPr>
+                    <pic:cNvPr id="1" name=""/>
+                    <pic:cNvPicPr/>
+                  </pic:nvPicPr>
+                  <pic:blipFill>
+                    <a:blip r:embed="rId24"/>
+                    <a:stretch>
+                      <a:fillRect/>
+                    </a:stretch>
+                  </pic:blipFill>
+                  <pic:spPr>
+                    <a:xfrm>
+                      <a:off x="0" y="0"/>
+                      <a:ext cx="5943600" cy="1843405"/>
+                    </a:xfrm>
+                    <a:prstGeom prst="rect">
+                      <a:avLst/>
+                    </a:prstGeom>
+                  </pic:spPr>
+                </pic:pic>
+              </a:graphicData>
+            </a:graphic>
+          </wp:inline>
+        </w:drawing>
+      </w:r>
+    </w:p>
+    <w:p/>
+    <w:p/>
+    <w:p>
+      <w:pPr>
+        <w:rPr>
+          <w:rFonts w:hint="eastAsia"/>
+        </w:rPr>
+      </w:pPr>
     </w:p>
     <w:p/>
     <w:p/>

</xml_diff>

<commit_message>
update some note about GTM F2A Address
</commit_message>
<xml_diff>
--- a/GTM_related.docx
+++ b/GTM_related.docx
@@ -3,20 +3,40 @@
 <w:document xmlns:wpc="http://schemas.microsoft.com/office/word/2010/wordprocessingCanvas" xmlns:cx="http://schemas.microsoft.com/office/drawing/2014/chartex" xmlns:cx1="http://schemas.microsoft.com/office/drawing/2015/9/8/chartex" xmlns:cx2="http://schemas.microsoft.com/office/drawing/2015/10/21/chartex" xmlns:cx3="http://schemas.microsoft.com/office/drawing/2016/5/9/chartex" xmlns:cx4="http://schemas.microsoft.com/office/drawing/2016/5/10/chartex" xmlns:cx5="http://schemas.microsoft.com/office/drawing/2016/5/11/chartex" xmlns:cx6="http://schemas.microsoft.com/office/drawing/2016/5/12/chartex" xmlns:cx7="http://schemas.microsoft.com/office/drawing/2016/5/13/chartex" xmlns:cx8="http://schemas.microsoft.com/office/drawing/2016/5/14/chartex" xmlns:mc="http://schemas.openxmlformats.org/markup-compatibility/2006" xmlns:aink="http://schemas.microsoft.com/office/drawing/2016/ink" xmlns:am3d="http://schemas.microsoft.com/office/drawing/2017/model3d" xmlns:o="urn:schemas-microsoft-com:office:office" xmlns:r="http://schemas.openxmlformats.org/officeDocument/2006/relationships" xmlns:m="http://schemas.openxmlformats.org/officeDocument/2006/math" xmlns:v="urn:schemas-microsoft-com:vml" xmlns:wp14="http://schemas.microsoft.com/office/word/2010/wordprocessingDrawing" xmlns:wp="http://schemas.openxmlformats.org/drawingml/2006/wordprocessingDrawing" xmlns:w10="urn:schemas-microsoft-com:office:word" xmlns:w="http://schemas.openxmlformats.org/wordprocessingml/2006/main" xmlns:w14="http://schemas.microsoft.com/office/word/2010/wordml" xmlns:w15="http://schemas.microsoft.com/office/word/2012/wordml" xmlns:w16cex="http://schemas.microsoft.com/office/word/2018/wordml/cex" xmlns:w16cid="http://schemas.microsoft.com/office/word/2016/wordml/cid" xmlns:w16="http://schemas.microsoft.com/office/word/2018/wordml" xmlns:w16se="http://schemas.microsoft.com/office/word/2015/wordml/symex" xmlns:wpg="http://schemas.microsoft.com/office/word/2010/wordprocessingGroup" xmlns:wpi="http://schemas.microsoft.com/office/word/2010/wordprocessingInk" xmlns:wne="http://schemas.microsoft.com/office/word/2006/wordml" xmlns:wps="http://schemas.microsoft.com/office/word/2010/wordprocessingShape" mc:Ignorable="w14 w15 w16se w16cid w16 w16cex wp14">
   <w:body>
     <w:p>
-      <w:r>
-        <w:t>Gtm_lAtomComplexConfig</w:t>
-      </w:r>
-      <w:r>
-        <w:t>()</w:t>
-      </w:r>
-    </w:p>
-    <w:p/>
-    <w:p>
-      <w:r>
-        <w:t>Gtm_ConfigRoot</w:t>
-      </w:r>
-      <w:r>
-        <w:t>[]</w:t>
+      <w:proofErr w:type="spellStart"/>
+      <w:r>
+        <w:t>Gtm_</w:t>
+      </w:r>
+      <w:proofErr w:type="gramStart"/>
+      <w:r>
+        <w:t>lAtomComplexConfig</w:t>
+      </w:r>
+      <w:proofErr w:type="spellEnd"/>
+      <w:r>
+        <w:t>(</w:t>
+      </w:r>
+      <w:proofErr w:type="gramEnd"/>
+      <w:r>
+        <w:t>)</w:t>
+      </w:r>
+    </w:p>
+    <w:p/>
+    <w:p>
+      <w:proofErr w:type="spellStart"/>
+      <w:r>
+        <w:t>Gtm_</w:t>
+      </w:r>
+      <w:proofErr w:type="gramStart"/>
+      <w:r>
+        <w:t>ConfigRoot</w:t>
+      </w:r>
+      <w:proofErr w:type="spellEnd"/>
+      <w:r>
+        <w:t>[</w:t>
+      </w:r>
+      <w:proofErr w:type="gramEnd"/>
+      <w:r>
+        <w:t>]</w:t>
       </w:r>
     </w:p>
     <w:p>
@@ -72,9 +92,11 @@
     </w:p>
     <w:p/>
     <w:p>
+      <w:proofErr w:type="spellStart"/>
       <w:r>
         <w:t>US_PwmDutyUpdata</w:t>
       </w:r>
+      <w:proofErr w:type="spellEnd"/>
     </w:p>
     <w:p/>
     <w:p/>
@@ -724,8 +746,13 @@
     <w:p>
       <w:r>
         <w:lastRenderedPageBreak/>
-        <w:t>Code implement</w:t>
-      </w:r>
+        <w:t xml:space="preserve">Code </w:t>
+      </w:r>
+      <w:proofErr w:type="gramStart"/>
+      <w:r>
+        <w:t>implement</w:t>
+      </w:r>
+      <w:proofErr w:type="gramEnd"/>
     </w:p>
     <w:p>
       <w:pPr>
@@ -765,8 +792,19 @@
           <w:sz w:val="20"/>
           <w:szCs w:val="20"/>
         </w:rPr>
-        <w:t xml:space="preserve"> = 0x100000A;</w:t>
-      </w:r>
+        <w:t xml:space="preserve"> = </w:t>
+      </w:r>
+      <w:proofErr w:type="gramStart"/>
+      <w:r>
+        <w:rPr>
+          <w:rFonts w:ascii="Consolas" w:hAnsi="Consolas" w:cs="Consolas"/>
+          <w:color w:val="000000"/>
+          <w:sz w:val="20"/>
+          <w:szCs w:val="20"/>
+        </w:rPr>
+        <w:t>0x100000A;</w:t>
+      </w:r>
+      <w:proofErr w:type="gramEnd"/>
     </w:p>
     <w:p>
       <w:pPr>
@@ -806,8 +844,19 @@
           <w:sz w:val="20"/>
           <w:szCs w:val="20"/>
         </w:rPr>
-        <w:t xml:space="preserve"> = 0x04;</w:t>
-      </w:r>
+        <w:t xml:space="preserve"> = </w:t>
+      </w:r>
+      <w:proofErr w:type="gramStart"/>
+      <w:r>
+        <w:rPr>
+          <w:rFonts w:ascii="Consolas" w:hAnsi="Consolas" w:cs="Consolas"/>
+          <w:color w:val="000000"/>
+          <w:sz w:val="20"/>
+          <w:szCs w:val="20"/>
+        </w:rPr>
+        <w:t>0x04;</w:t>
+      </w:r>
+      <w:proofErr w:type="gramEnd"/>
     </w:p>
     <w:p>
       <w:pPr>
@@ -847,8 +896,19 @@
           <w:sz w:val="20"/>
           <w:szCs w:val="20"/>
         </w:rPr>
-        <w:t xml:space="preserve"> = 0x1FE0051;</w:t>
-      </w:r>
+        <w:t xml:space="preserve"> = </w:t>
+      </w:r>
+      <w:proofErr w:type="gramStart"/>
+      <w:r>
+        <w:rPr>
+          <w:rFonts w:ascii="Consolas" w:hAnsi="Consolas" w:cs="Consolas"/>
+          <w:color w:val="000000"/>
+          <w:sz w:val="20"/>
+          <w:szCs w:val="20"/>
+        </w:rPr>
+        <w:t>0x1FE0051;</w:t>
+      </w:r>
+      <w:proofErr w:type="gramEnd"/>
     </w:p>
     <w:p>
       <w:pPr>
@@ -888,8 +948,19 @@
           <w:sz w:val="20"/>
           <w:szCs w:val="20"/>
         </w:rPr>
-        <w:t xml:space="preserve"> = 0x08;</w:t>
-      </w:r>
+        <w:t xml:space="preserve"> = </w:t>
+      </w:r>
+      <w:proofErr w:type="gramStart"/>
+      <w:r>
+        <w:rPr>
+          <w:rFonts w:ascii="Consolas" w:hAnsi="Consolas" w:cs="Consolas"/>
+          <w:color w:val="000000"/>
+          <w:sz w:val="20"/>
+          <w:szCs w:val="20"/>
+        </w:rPr>
+        <w:t>0x08;</w:t>
+      </w:r>
+      <w:proofErr w:type="gramEnd"/>
     </w:p>
     <w:p>
       <w:pPr>
@@ -942,8 +1013,19 @@
           <w:sz w:val="20"/>
           <w:szCs w:val="20"/>
         </w:rPr>
-        <w:t xml:space="preserve"> = 0x01;</w:t>
-      </w:r>
+        <w:t xml:space="preserve"> = </w:t>
+      </w:r>
+      <w:proofErr w:type="gramStart"/>
+      <w:r>
+        <w:rPr>
+          <w:rFonts w:ascii="Consolas" w:hAnsi="Consolas" w:cs="Consolas"/>
+          <w:color w:val="000000"/>
+          <w:sz w:val="20"/>
+          <w:szCs w:val="20"/>
+        </w:rPr>
+        <w:t>0x01;</w:t>
+      </w:r>
+      <w:proofErr w:type="gramEnd"/>
     </w:p>
     <w:p>
       <w:pPr>
@@ -983,8 +1065,19 @@
           <w:sz w:val="20"/>
           <w:szCs w:val="20"/>
         </w:rPr>
-        <w:t xml:space="preserve"> = 0x60000;</w:t>
-      </w:r>
+        <w:t xml:space="preserve"> = </w:t>
+      </w:r>
+      <w:proofErr w:type="gramStart"/>
+      <w:r>
+        <w:rPr>
+          <w:rFonts w:ascii="Consolas" w:hAnsi="Consolas" w:cs="Consolas"/>
+          <w:color w:val="000000"/>
+          <w:sz w:val="20"/>
+          <w:szCs w:val="20"/>
+        </w:rPr>
+        <w:t>0x60000;</w:t>
+      </w:r>
+      <w:proofErr w:type="gramEnd"/>
     </w:p>
     <w:p>
       <w:pPr>
@@ -1021,8 +1114,19 @@
           <w:sz w:val="20"/>
           <w:szCs w:val="20"/>
         </w:rPr>
-        <w:t xml:space="preserve"> = 0x02;</w:t>
-      </w:r>
+        <w:t xml:space="preserve"> = </w:t>
+      </w:r>
+      <w:proofErr w:type="gramStart"/>
+      <w:r>
+        <w:rPr>
+          <w:rFonts w:ascii="Consolas" w:hAnsi="Consolas" w:cs="Consolas"/>
+          <w:color w:val="000000"/>
+          <w:sz w:val="20"/>
+          <w:szCs w:val="20"/>
+        </w:rPr>
+        <w:t>0x02;</w:t>
+      </w:r>
+      <w:proofErr w:type="gramEnd"/>
     </w:p>
     <w:p>
       <w:pPr>
@@ -1069,7 +1173,47 @@
           <w:sz w:val="20"/>
           <w:szCs w:val="20"/>
         </w:rPr>
-        <w:t>/* Add Test code to connect Atom2-1 to port 14.10 should be reomved after test ok*/</w:t>
+        <w:t xml:space="preserve">/* Add Test code to connect Atom2-1 to port 14.10 should be </w:t>
+      </w:r>
+      <w:proofErr w:type="spellStart"/>
+      <w:r>
+        <w:rPr>
+          <w:rFonts w:ascii="Consolas" w:hAnsi="Consolas" w:cs="Consolas"/>
+          <w:color w:val="000000"/>
+          <w:sz w:val="20"/>
+          <w:szCs w:val="20"/>
+        </w:rPr>
+        <w:t>reomved</w:t>
+      </w:r>
+      <w:proofErr w:type="spellEnd"/>
+      <w:r>
+        <w:rPr>
+          <w:rFonts w:ascii="Consolas" w:hAnsi="Consolas" w:cs="Consolas"/>
+          <w:color w:val="000000"/>
+          <w:sz w:val="20"/>
+          <w:szCs w:val="20"/>
+        </w:rPr>
+        <w:t xml:space="preserve"> after </w:t>
+      </w:r>
+      <w:proofErr w:type="gramStart"/>
+      <w:r>
+        <w:rPr>
+          <w:rFonts w:ascii="Consolas" w:hAnsi="Consolas" w:cs="Consolas"/>
+          <w:color w:val="000000"/>
+          <w:sz w:val="20"/>
+          <w:szCs w:val="20"/>
+        </w:rPr>
+        <w:t>test</w:t>
+      </w:r>
+      <w:proofErr w:type="gramEnd"/>
+      <w:r>
+        <w:rPr>
+          <w:rFonts w:ascii="Consolas" w:hAnsi="Consolas" w:cs="Consolas"/>
+          <w:color w:val="000000"/>
+          <w:sz w:val="20"/>
+          <w:szCs w:val="20"/>
+        </w:rPr>
+        <w:t xml:space="preserve"> ok*/</w:t>
       </w:r>
     </w:p>
     <w:p>
@@ -1089,8 +1233,19 @@
           <w:szCs w:val="20"/>
         </w:rPr>
         <w:tab/>
-        <w:t>GTM_TOUTSEL11.U = 0x800;</w:t>
-      </w:r>
+        <w:t xml:space="preserve">GTM_TOUTSEL11.U = </w:t>
+      </w:r>
+      <w:proofErr w:type="gramStart"/>
+      <w:r>
+        <w:rPr>
+          <w:rFonts w:ascii="Consolas" w:hAnsi="Consolas" w:cs="Consolas"/>
+          <w:color w:val="000000"/>
+          <w:sz w:val="20"/>
+          <w:szCs w:val="20"/>
+        </w:rPr>
+        <w:t>0x800;</w:t>
+      </w:r>
+      <w:proofErr w:type="gramEnd"/>
     </w:p>
     <w:p>
       <w:pPr>
@@ -1109,8 +1264,19 @@
           <w:szCs w:val="20"/>
         </w:rPr>
         <w:tab/>
-        <w:t>P14_IOCR8.U = 0x10889000;</w:t>
-      </w:r>
+        <w:t xml:space="preserve">P14_IOCR8.U = </w:t>
+      </w:r>
+      <w:proofErr w:type="gramStart"/>
+      <w:r>
+        <w:rPr>
+          <w:rFonts w:ascii="Consolas" w:hAnsi="Consolas" w:cs="Consolas"/>
+          <w:color w:val="000000"/>
+          <w:sz w:val="20"/>
+          <w:szCs w:val="20"/>
+        </w:rPr>
+        <w:t>0x10889000;</w:t>
+      </w:r>
+      <w:proofErr w:type="gramEnd"/>
     </w:p>
     <w:p>
       <w:pPr>
@@ -1169,8 +1335,19 @@
           <w:sz w:val="20"/>
           <w:szCs w:val="20"/>
         </w:rPr>
-        <w:t xml:space="preserve"> GTM_SR0_Buff = 0x20;</w:t>
-      </w:r>
+        <w:t xml:space="preserve"> GTM_SR0_Buff = </w:t>
+      </w:r>
+      <w:proofErr w:type="gramStart"/>
+      <w:r>
+        <w:rPr>
+          <w:rFonts w:ascii="Consolas" w:hAnsi="Consolas" w:cs="Consolas"/>
+          <w:color w:val="000000"/>
+          <w:sz w:val="20"/>
+          <w:szCs w:val="20"/>
+        </w:rPr>
+        <w:t>0x20;</w:t>
+      </w:r>
+      <w:proofErr w:type="gramEnd"/>
     </w:p>
     <w:p>
       <w:pPr>
@@ -1200,8 +1377,19 @@
           <w:sz w:val="20"/>
           <w:szCs w:val="20"/>
         </w:rPr>
-        <w:t xml:space="preserve"> GTM_SR1_Buff = 0x10;</w:t>
-      </w:r>
+        <w:t xml:space="preserve"> GTM_SR1_Buff = </w:t>
+      </w:r>
+      <w:proofErr w:type="gramStart"/>
+      <w:r>
+        <w:rPr>
+          <w:rFonts w:ascii="Consolas" w:hAnsi="Consolas" w:cs="Consolas"/>
+          <w:color w:val="000000"/>
+          <w:sz w:val="20"/>
+          <w:szCs w:val="20"/>
+        </w:rPr>
+        <w:t>0x10;</w:t>
+      </w:r>
+      <w:proofErr w:type="gramEnd"/>
     </w:p>
     <w:p>
       <w:pPr>
@@ -1230,6 +1418,7 @@
         </w:rPr>
         <w:t xml:space="preserve"> </w:t>
       </w:r>
+      <w:proofErr w:type="spellStart"/>
       <w:r>
         <w:rPr>
           <w:rFonts w:ascii="Consolas" w:hAnsi="Consolas" w:cs="Consolas"/>
@@ -1239,15 +1428,27 @@
         </w:rPr>
         <w:t>GTM_FiFo_trg</w:t>
       </w:r>
-      <w:r>
-        <w:rPr>
-          <w:rFonts w:ascii="Consolas" w:hAnsi="Consolas" w:cs="Consolas"/>
-          <w:color w:val="000000"/>
-          <w:sz w:val="20"/>
-          <w:szCs w:val="20"/>
-        </w:rPr>
-        <w:t xml:space="preserve"> = 0 ;</w:t>
-      </w:r>
+      <w:proofErr w:type="spellEnd"/>
+      <w:r>
+        <w:rPr>
+          <w:rFonts w:ascii="Consolas" w:hAnsi="Consolas" w:cs="Consolas"/>
+          <w:color w:val="000000"/>
+          <w:sz w:val="20"/>
+          <w:szCs w:val="20"/>
+        </w:rPr>
+        <w:t xml:space="preserve"> = </w:t>
+      </w:r>
+      <w:proofErr w:type="gramStart"/>
+      <w:r>
+        <w:rPr>
+          <w:rFonts w:ascii="Consolas" w:hAnsi="Consolas" w:cs="Consolas"/>
+          <w:color w:val="000000"/>
+          <w:sz w:val="20"/>
+          <w:szCs w:val="20"/>
+        </w:rPr>
+        <w:t>0 ;</w:t>
+      </w:r>
+      <w:proofErr w:type="gramEnd"/>
     </w:p>
     <w:p>
       <w:pPr>
@@ -1289,6 +1490,7 @@
         </w:rPr>
         <w:tab/>
       </w:r>
+      <w:proofErr w:type="gramStart"/>
       <w:r>
         <w:rPr>
           <w:rFonts w:ascii="Consolas" w:hAnsi="Consolas" w:cs="Consolas"/>
@@ -1309,6 +1511,8 @@
         </w:rPr>
         <w:t>(</w:t>
       </w:r>
+      <w:proofErr w:type="spellStart"/>
+      <w:proofErr w:type="gramEnd"/>
       <w:r>
         <w:rPr>
           <w:rFonts w:ascii="Consolas" w:hAnsi="Consolas" w:cs="Consolas"/>
@@ -1318,6 +1522,7 @@
         </w:rPr>
         <w:t>GTM_FiFo_trg</w:t>
       </w:r>
+      <w:proofErr w:type="spellEnd"/>
       <w:r>
         <w:rPr>
           <w:rFonts w:ascii="Consolas" w:hAnsi="Consolas" w:cs="Consolas"/>
@@ -1399,6 +1604,7 @@
         </w:rPr>
         <w:tab/>
       </w:r>
+      <w:proofErr w:type="spellStart"/>
       <w:r>
         <w:rPr>
           <w:rFonts w:ascii="Consolas" w:hAnsi="Consolas" w:cs="Consolas"/>
@@ -1408,15 +1614,27 @@
         </w:rPr>
         <w:t>GTM_FiFo_trg</w:t>
       </w:r>
-      <w:r>
-        <w:rPr>
-          <w:rFonts w:ascii="Consolas" w:hAnsi="Consolas" w:cs="Consolas"/>
-          <w:color w:val="000000"/>
-          <w:sz w:val="20"/>
-          <w:szCs w:val="20"/>
-        </w:rPr>
-        <w:t xml:space="preserve"> = 0;</w:t>
-      </w:r>
+      <w:proofErr w:type="spellEnd"/>
+      <w:r>
+        <w:rPr>
+          <w:rFonts w:ascii="Consolas" w:hAnsi="Consolas" w:cs="Consolas"/>
+          <w:color w:val="000000"/>
+          <w:sz w:val="20"/>
+          <w:szCs w:val="20"/>
+        </w:rPr>
+        <w:t xml:space="preserve"> = </w:t>
+      </w:r>
+      <w:proofErr w:type="gramStart"/>
+      <w:r>
+        <w:rPr>
+          <w:rFonts w:ascii="Consolas" w:hAnsi="Consolas" w:cs="Consolas"/>
+          <w:color w:val="000000"/>
+          <w:sz w:val="20"/>
+          <w:szCs w:val="20"/>
+        </w:rPr>
+        <w:t>0;</w:t>
+      </w:r>
+      <w:proofErr w:type="gramEnd"/>
     </w:p>
     <w:p>
       <w:pPr>
@@ -1465,8 +1683,19 @@
           <w:sz w:val="20"/>
           <w:szCs w:val="20"/>
         </w:rPr>
-        <w:t>GTM_FIFO0_CH0_CTRL.U |= 0x04;</w:t>
-      </w:r>
+        <w:t xml:space="preserve">GTM_FIFO0_CH0_CTRL.U |= </w:t>
+      </w:r>
+      <w:proofErr w:type="gramStart"/>
+      <w:r>
+        <w:rPr>
+          <w:rFonts w:ascii="Consolas" w:hAnsi="Consolas" w:cs="Consolas"/>
+          <w:color w:val="000000"/>
+          <w:sz w:val="20"/>
+          <w:szCs w:val="20"/>
+        </w:rPr>
+        <w:t>0x04;</w:t>
+      </w:r>
+      <w:proofErr w:type="gramEnd"/>
     </w:p>
     <w:p>
       <w:pPr>
@@ -1513,8 +1742,19 @@
           <w:szCs w:val="20"/>
         </w:rPr>
         <w:tab/>
-        <w:t>GTM_AFD0_CH0_BUF_ACC.U =1000;</w:t>
-      </w:r>
+        <w:t>GTM_AFD0_CH0_BUF_ACC.U =</w:t>
+      </w:r>
+      <w:proofErr w:type="gramStart"/>
+      <w:r>
+        <w:rPr>
+          <w:rFonts w:ascii="Consolas" w:hAnsi="Consolas" w:cs="Consolas"/>
+          <w:color w:val="000000"/>
+          <w:sz w:val="20"/>
+          <w:szCs w:val="20"/>
+        </w:rPr>
+        <w:t>1000;</w:t>
+      </w:r>
+      <w:proofErr w:type="gramEnd"/>
     </w:p>
     <w:p>
       <w:pPr>
@@ -1538,8 +1778,19 @@
           <w:szCs w:val="20"/>
         </w:rPr>
         <w:tab/>
-        <w:t>GTM_AFD0_CH0_BUF_ACC.U =500;</w:t>
-      </w:r>
+        <w:t>GTM_AFD0_CH0_BUF_ACC.U =</w:t>
+      </w:r>
+      <w:proofErr w:type="gramStart"/>
+      <w:r>
+        <w:rPr>
+          <w:rFonts w:ascii="Consolas" w:hAnsi="Consolas" w:cs="Consolas"/>
+          <w:color w:val="000000"/>
+          <w:sz w:val="20"/>
+          <w:szCs w:val="20"/>
+        </w:rPr>
+        <w:t>500;</w:t>
+      </w:r>
+      <w:proofErr w:type="gramEnd"/>
     </w:p>
     <w:p>
       <w:pPr>
@@ -1587,8 +1838,19 @@
           <w:szCs w:val="20"/>
         </w:rPr>
         <w:tab/>
-        <w:t>GTM_AFD0_CH0_BUF_ACC.U =200;</w:t>
-      </w:r>
+        <w:t>GTM_AFD0_CH0_BUF_ACC.U =</w:t>
+      </w:r>
+      <w:proofErr w:type="gramStart"/>
+      <w:r>
+        <w:rPr>
+          <w:rFonts w:ascii="Consolas" w:hAnsi="Consolas" w:cs="Consolas"/>
+          <w:color w:val="000000"/>
+          <w:sz w:val="20"/>
+          <w:szCs w:val="20"/>
+        </w:rPr>
+        <w:t>200;</w:t>
+      </w:r>
+      <w:proofErr w:type="gramEnd"/>
     </w:p>
     <w:p>
       <w:pPr>
@@ -1612,8 +1874,19 @@
           <w:szCs w:val="20"/>
         </w:rPr>
         <w:tab/>
-        <w:t>GTM_AFD0_CH0_BUF_ACC.U =100;</w:t>
-      </w:r>
+        <w:t>GTM_AFD0_CH0_BUF_ACC.U =</w:t>
+      </w:r>
+      <w:proofErr w:type="gramStart"/>
+      <w:r>
+        <w:rPr>
+          <w:rFonts w:ascii="Consolas" w:hAnsi="Consolas" w:cs="Consolas"/>
+          <w:color w:val="000000"/>
+          <w:sz w:val="20"/>
+          <w:szCs w:val="20"/>
+        </w:rPr>
+        <w:t>100;</w:t>
+      </w:r>
+      <w:proofErr w:type="gramEnd"/>
     </w:p>
     <w:p>
       <w:pPr>
@@ -1661,8 +1934,19 @@
           <w:szCs w:val="20"/>
         </w:rPr>
         <w:tab/>
-        <w:t>GTM_AFD0_CH0_BUF_ACC.U =50;</w:t>
-      </w:r>
+        <w:t>GTM_AFD0_CH0_BUF_ACC.U =</w:t>
+      </w:r>
+      <w:proofErr w:type="gramStart"/>
+      <w:r>
+        <w:rPr>
+          <w:rFonts w:ascii="Consolas" w:hAnsi="Consolas" w:cs="Consolas"/>
+          <w:color w:val="000000"/>
+          <w:sz w:val="20"/>
+          <w:szCs w:val="20"/>
+        </w:rPr>
+        <w:t>50;</w:t>
+      </w:r>
+      <w:proofErr w:type="gramEnd"/>
     </w:p>
     <w:p>
       <w:pPr>
@@ -1686,8 +1970,19 @@
           <w:szCs w:val="20"/>
         </w:rPr>
         <w:tab/>
-        <w:t>GTM_AFD0_CH0_BUF_ACC.U =25;</w:t>
-      </w:r>
+        <w:t>GTM_AFD0_CH0_BUF_ACC.U =</w:t>
+      </w:r>
+      <w:proofErr w:type="gramStart"/>
+      <w:r>
+        <w:rPr>
+          <w:rFonts w:ascii="Consolas" w:hAnsi="Consolas" w:cs="Consolas"/>
+          <w:color w:val="000000"/>
+          <w:sz w:val="20"/>
+          <w:szCs w:val="20"/>
+        </w:rPr>
+        <w:t>25;</w:t>
+      </w:r>
+      <w:proofErr w:type="gramEnd"/>
     </w:p>
     <w:p>
       <w:pPr>
@@ -1726,8 +2021,19 @@
           <w:szCs w:val="20"/>
         </w:rPr>
         <w:tab/>
-        <w:t>GTM_AFD0_CH0_BUF_ACC.U =50;</w:t>
-      </w:r>
+        <w:t>GTM_AFD0_CH0_BUF_ACC.U =</w:t>
+      </w:r>
+      <w:proofErr w:type="gramStart"/>
+      <w:r>
+        <w:rPr>
+          <w:rFonts w:ascii="Consolas" w:hAnsi="Consolas" w:cs="Consolas"/>
+          <w:color w:val="000000"/>
+          <w:sz w:val="20"/>
+          <w:szCs w:val="20"/>
+        </w:rPr>
+        <w:t>50;</w:t>
+      </w:r>
+      <w:proofErr w:type="gramEnd"/>
     </w:p>
     <w:p>
       <w:pPr>
@@ -1750,8 +2056,19 @@
           <w:szCs w:val="20"/>
         </w:rPr>
         <w:tab/>
-        <w:t>GTM_AFD0_CH0_BUF_ACC.U =0;</w:t>
-      </w:r>
+        <w:t>GTM_AFD0_CH0_BUF_ACC.U =</w:t>
+      </w:r>
+      <w:proofErr w:type="gramStart"/>
+      <w:r>
+        <w:rPr>
+          <w:rFonts w:ascii="Consolas" w:hAnsi="Consolas" w:cs="Consolas"/>
+          <w:color w:val="000000"/>
+          <w:sz w:val="20"/>
+          <w:szCs w:val="20"/>
+        </w:rPr>
+        <w:t>0;</w:t>
+      </w:r>
+      <w:proofErr w:type="gramEnd"/>
     </w:p>
     <w:p>
       <w:pPr>
@@ -1813,6 +2130,7 @@
         </w:rPr>
         <w:t>0_</w:t>
       </w:r>
+      <w:proofErr w:type="gramStart"/>
       <w:r>
         <w:t xml:space="preserve">7 </w:t>
       </w:r>
@@ -1825,6 +2143,7 @@
         </w:rPr>
         <w:t>configuration</w:t>
       </w:r>
+      <w:proofErr w:type="gramEnd"/>
       <w:r>
         <w:t xml:space="preserve"> </w:t>
       </w:r>
@@ -2477,6 +2796,53 @@
     </w:p>
     <w:p/>
     <w:p/>
+    <w:p/>
+    <w:p/>
+    <w:p/>
+    <w:p>
+      <w:r>
+        <w:rPr>
+          <w:noProof/>
+        </w:rPr>
+        <w:lastRenderedPageBreak/>
+        <w:drawing>
+          <wp:inline distT="0" distB="0" distL="0" distR="0" wp14:anchorId="223C0794" wp14:editId="3F3B763A">
+            <wp:extent cx="4262837" cy="3834732"/>
+            <wp:effectExtent l="0" t="0" r="4445" b="0"/>
+            <wp:docPr id="26" name="Picture 26"/>
+            <wp:cNvGraphicFramePr>
+              <a:graphicFrameLocks xmlns:a="http://schemas.openxmlformats.org/drawingml/2006/main" noChangeAspect="1"/>
+            </wp:cNvGraphicFramePr>
+            <a:graphic xmlns:a="http://schemas.openxmlformats.org/drawingml/2006/main">
+              <a:graphicData uri="http://schemas.openxmlformats.org/drawingml/2006/picture">
+                <pic:pic xmlns:pic="http://schemas.openxmlformats.org/drawingml/2006/picture">
+                  <pic:nvPicPr>
+                    <pic:cNvPr id="1" name=""/>
+                    <pic:cNvPicPr/>
+                  </pic:nvPicPr>
+                  <pic:blipFill>
+                    <a:blip r:embed="rId28"/>
+                    <a:stretch>
+                      <a:fillRect/>
+                    </a:stretch>
+                  </pic:blipFill>
+                  <pic:spPr>
+                    <a:xfrm>
+                      <a:off x="0" y="0"/>
+                      <a:ext cx="4267959" cy="3839340"/>
+                    </a:xfrm>
+                    <a:prstGeom prst="rect">
+                      <a:avLst/>
+                    </a:prstGeom>
+                  </pic:spPr>
+                </pic:pic>
+              </a:graphicData>
+            </a:graphic>
+          </wp:inline>
+        </w:drawing>
+      </w:r>
+    </w:p>
+    <w:p/>
     <w:p>
       <w:r>
         <w:rPr>
@@ -2523,20 +2889,17 @@
       <w:r>
         <w:t xml:space="preserve"> </w:t>
       </w:r>
+      <w:proofErr w:type="gramStart"/>
       <w:r>
         <w:rPr>
           <w:rFonts w:hint="eastAsia"/>
         </w:rPr>
         <w:t>下一次动作</w:t>
       </w:r>
-    </w:p>
-    <w:p/>
-    <w:p>
-      <w:pPr>
-        <w:rPr>
-          <w:rFonts w:hint="eastAsia"/>
-        </w:rPr>
-      </w:pPr>
+      <w:proofErr w:type="gramEnd"/>
+    </w:p>
+    <w:p/>
+    <w:p>
       <w:r>
         <w:rPr>
           <w:noProof/>
@@ -2557,7 +2920,7 @@
                     <pic:cNvPicPr/>
                   </pic:nvPicPr>
                   <pic:blipFill>
-                    <a:blip r:embed="rId28"/>
+                    <a:blip r:embed="rId29"/>
                     <a:stretch>
                       <a:fillRect/>
                     </a:stretch>

</xml_diff>